<commit_message>
:pencil: mudanca do MER para markdown
</commit_message>
<xml_diff>
--- a/MER_Munchkin.docx
+++ b/MER_Munchkin.docx
@@ -89,13 +89,22 @@
     </w:p>
     <w:p>
       <w:r>
-        <w:t>Jogador (</w:t>
+        <w:t xml:space="preserve">Jogador </w:t>
+      </w:r>
+      <w:r>
+        <w:t xml:space="preserve">= </w:t>
+      </w:r>
+      <w:r>
+        <w:t>{</w:t>
       </w:r>
       <w:r>
         <w:rPr>
           <w:u w:val="single"/>
         </w:rPr>
-        <w:t>Nome, Sexo, Raça, Classe</w:t>
+        <w:t>Nome</w:t>
+      </w:r>
+      <w:r>
+        <w:t>, Sexo, Raça, Classe</w:t>
       </w:r>
       <w:r>
         <w:t xml:space="preserve">, </w:t>
@@ -104,15 +113,33 @@
         <w:t>Nível, Força de Combate</w:t>
       </w:r>
       <w:r>
-        <w:t>, Cabeça, Mão Direita, Mão Esquerda, Duas Mãos, Armadura, Pés</w:t>
-      </w:r>
-      <w:r>
-        <w:t>)</w:t>
-      </w:r>
-    </w:p>
-    <w:p>
-      <w:r>
-        <w:t>Mochila (</w:t>
+        <w:t xml:space="preserve">, </w:t>
+      </w:r>
+      <w:r>
+        <w:t>Equipados: [Cabeça</w:t>
+      </w:r>
+      <w:r>
+        <w:t>, Mão Direita, Mão Esquerda, Duas Mãos, Armadura, Pés</w:t>
+      </w:r>
+      <w:r>
+        <w:t>]</w:t>
+      </w:r>
+      <w:r>
+        <w:t>}</w:t>
+      </w:r>
+    </w:p>
+    <w:p>
+      <w:r>
+        <w:t>Mochila</w:t>
+      </w:r>
+      <w:r>
+        <w:t xml:space="preserve"> =</w:t>
+      </w:r>
+      <w:r>
+        <w:t xml:space="preserve"> </w:t>
+      </w:r>
+      <w:r>
+        <w:t>{</w:t>
       </w:r>
       <w:r>
         <w:rPr>
@@ -121,12 +148,21 @@
         <w:t>id</w:t>
       </w:r>
       <w:r>
-        <w:t>)</w:t>
-      </w:r>
-    </w:p>
-    <w:p>
-      <w:r>
-        <w:t>Item (</w:t>
+        <w:t>, Capacidade</w:t>
+      </w:r>
+      <w:r>
+        <w:t>}</w:t>
+      </w:r>
+    </w:p>
+    <w:p>
+      <w:r>
+        <w:t xml:space="preserve">Item </w:t>
+      </w:r>
+      <w:r>
+        <w:t xml:space="preserve">= </w:t>
+      </w:r>
+      <w:r>
+        <w:t>{</w:t>
       </w:r>
       <w:r>
         <w:rPr>
@@ -135,47 +171,136 @@
         <w:t>Nome</w:t>
       </w:r>
       <w:r>
-        <w:t>, Valor, Bônus)</w:t>
-      </w:r>
-    </w:p>
-    <w:p>
-      <w:r>
-        <w:t xml:space="preserve">Equipamento (Tamanho, </w:t>
+        <w:t>, Valor, Bônus</w:t>
+      </w:r>
+      <w:r>
+        <w:t>}</w:t>
+      </w:r>
+    </w:p>
+    <w:p>
+      <w:r>
+        <w:t>Equipamento</w:t>
+      </w:r>
+      <w:r>
+        <w:t xml:space="preserve"> =</w:t>
+      </w:r>
+      <w:r>
+        <w:t xml:space="preserve"> </w:t>
+      </w:r>
+      <w:r>
+        <w:t>{</w:t>
+      </w:r>
+      <w:r>
+        <w:rPr>
+          <w:u w:val="single"/>
+        </w:rPr>
+        <w:t>N</w:t>
+      </w:r>
+      <w:r>
+        <w:rPr>
+          <w:u w:val="single"/>
+        </w:rPr>
+        <w:t>ome</w:t>
+      </w:r>
+      <w:r>
+        <w:t xml:space="preserve">, Valor, Bônus, </w:t>
+      </w:r>
+      <w:r>
+        <w:t>Tamanho</w:t>
+      </w:r>
+      <w:r>
+        <w:t xml:space="preserve">, </w:t>
       </w:r>
       <w:r>
         <w:t>Local Ocupado</w:t>
       </w:r>
       <w:r>
-        <w:t>)</w:t>
-      </w:r>
-    </w:p>
-    <w:p>
-      <w:r>
-        <w:t>Consumível (Efeito)</w:t>
-      </w:r>
-    </w:p>
-    <w:p>
-      <w:r>
-        <w:t xml:space="preserve">Monstro (Nível, Quantidade de </w:t>
-      </w:r>
-      <w:proofErr w:type="spellStart"/>
-      <w:r>
-        <w:t>drops</w:t>
-      </w:r>
-      <w:proofErr w:type="spellEnd"/>
-      <w:r>
-        <w:t>, Quantidade de níveis ganhos ao derrotar)</w:t>
+        <w:t>}</w:t>
+      </w:r>
+    </w:p>
+    <w:p>
+      <w:r>
+        <w:t xml:space="preserve">Consumível </w:t>
+      </w:r>
+      <w:r>
+        <w:t xml:space="preserve">= </w:t>
+      </w:r>
+      <w:r>
+        <w:t>{</w:t>
+      </w:r>
+      <w:r>
+        <w:rPr>
+          <w:u w:val="single"/>
+        </w:rPr>
+        <w:t>N</w:t>
+      </w:r>
+      <w:r>
+        <w:rPr>
+          <w:u w:val="single"/>
+        </w:rPr>
+        <w:t>ome</w:t>
+      </w:r>
+      <w:r>
+        <w:t xml:space="preserve">, Valor, Bônus, </w:t>
+      </w:r>
+      <w:r>
+        <w:t>Efeito</w:t>
+      </w:r>
+      <w:r>
+        <w:t>}</w:t>
+      </w:r>
+    </w:p>
+    <w:p>
+      <w:r>
+        <w:t xml:space="preserve">Monstro </w:t>
+      </w:r>
+      <w:r>
+        <w:t xml:space="preserve">= </w:t>
+      </w:r>
+      <w:r>
+        <w:t>{</w:t>
+      </w:r>
+      <w:r>
+        <w:rPr>
+          <w:u w:val="single"/>
+        </w:rPr>
+        <w:t>Nome</w:t>
+      </w:r>
+      <w:r>
+        <w:t xml:space="preserve">, </w:t>
+      </w:r>
+      <w:r>
+        <w:t>Nível,</w:t>
+      </w:r>
+      <w:r>
+        <w:t xml:space="preserve"> D</w:t>
+      </w:r>
+      <w:r>
+        <w:t>rops, Quantidade de níveis ganhos ao derrotar</w:t>
+      </w:r>
+      <w:r>
+        <w:t>}</w:t>
       </w:r>
     </w:p>
     <w:p>
       <w:r>
         <w:t xml:space="preserve">Sala </w:t>
       </w:r>
-      <w:proofErr w:type="gramStart"/>
-      <w:r>
-        <w:t>( )</w:t>
-      </w:r>
-      <w:proofErr w:type="gramEnd"/>
+      <w:r>
+        <w:t xml:space="preserve">= </w:t>
+      </w:r>
+      <w:r>
+        <w:t>{</w:t>
+      </w:r>
+      <w:r>
+        <w:t>N</w:t>
+      </w:r>
+      <w:r>
+        <w:t>ome</w:t>
+      </w:r>
+      <w:r>
+        <w:t>}</w:t>
+      </w:r>
     </w:p>
     <w:p>
       <w:pPr>

</xml_diff>